<commit_message>
udah bisa edit dokumen
</commit_message>
<xml_diff>
--- a/public/testing.docx
+++ b/public/testing.docx
@@ -6,105 +6,7 @@
       <w:pPr/>
       <w:r>
         <w:rPr/>
-        <w:t xml:space="preserve">Lorem ipsum dolor sit amet, consectetur adipiscing elit. Donec eleifend nisi eget lacinia finibus. Nam eget quam posuere, sagittis mi ac, tristique nisi. Cras laoreet, nunc ac ultrices elementum, mauris tortor condimentum felis, id dapibus nulla justo a libero. Sed lorem ipsum, tempus porttitor aliquam quis, vulputate vel quam. Vivamus nulla metus, bibendum eget arcu at, commodo laoreet turpis. Mauris ullamcorper, velit quis pharetra ultrices, magna leo convallis enim, eget elementum velit urna a tellus. Ut tincidunt justo in dictum porta. Suspendisse et enim at augue pretium imperdiet quis id orci. Vestibulum faucibus neque ac tellus gravida cursus quis eget orci. Nam ac eros in tortor viverra convallis.</w:t>
-      </w:r>
-    </w:p>
-    <w:p>
-      <w:pPr/>
-      <w:r>
-        <w:rPr/>
-        <w:t xml:space="preserve">Morbi aliquet ante ac nibh fermentum sagittis. Morbi sollicitudin tincidunt porttitor. Pellentesque habitant morbi tristique senectus et netus et malesuada fames ac turpis egestas. Vivamus at magna felis. Vivamus dictum mattis dapibus. Etiam sed est a lectus tincidunt iaculis sed vel arcu. Aliquam molestie orci non dapibus auctor. Praesent aliquam nisi sed velit dapibus, quis rutrum nulla pulvinar. Integer ex magna, imperdiet eget tincidunt vel, luctus ut nibh. Pellentesque consectetur pulvinar fringilla. Phasellus ultricies ipsum in massa ornare mollis quis et nunc.</w:t>
-      </w:r>
-    </w:p>
-    <w:p>
-      <w:pPr/>
-      <w:r>
-        <w:rPr/>
-        <w:t xml:space="preserve">Nulla a aliquet dui. Suspendisse condimentum, eros et convallis blandit, est urna mollis orci, non tempor urna lacus nec augue. Nam consequat lectus eget luctus vestibulum. Maecenas eu turpis suscipit, tempor leo id, malesuada massa. Aliquam gravida ex sit amet velit commodo pharetra. Mauris non sapien at justo hendrerit venenatis. Proin mollis pharetra scelerisque. Nulla velit dui, tempor vel tristique ac, dapibus non ex. Aenean quam ligula, euismod facilisis nunc nec, luctus mattis odio. Donec molestie tortor vel sem luctus, at venenatis sapien venenatis. Sed bibendum rhoncus lectus, in porta mauris. Vestibulum tristique aliquam dolor, a placerat nulla placerat vel. Proin a viverra diam, eget posuere mauris.</w:t>
-      </w:r>
-    </w:p>
-    <w:p>
-      <w:pPr/>
-      <w:r>
-        <w:rPr/>
-        <w:t xml:space="preserve">Curabitur non erat ut diam aliquet semper vel in augue. In id convallis ipsum, sit amet aliquam justo. Sed vel accumsan libero. Donec volutpat convallis urna interdum aliquam. Cras laoreet eget lectus vitae vehicula. Praesent accumsan egestas magna, at tempor ante finibus vitae. Sed sagittis sit amet nisi ac bibendum. Mauris imperdiet vulputate turpis ac convallis. Donec non sapien ut nisl dictum ullamcorper at et nulla. Mauris a dictum enim. Maecenas eros nulla, viverra id consequat vel, porttitor volutpat ligula. Maecenas eget commodo nunc. Curabitur nunc nisl, euismod quis efficitur condimentum, aliquam id lacus. Maecenas faucibus, est vel faucibus euismod, orci augue sodales justo, quis commodo nisl dui ac est. Donec vitae est nisi.</w:t>
-      </w:r>
-    </w:p>
-    <w:p>
-      <w:pPr/>
-      <w:r>
-        <w:rPr/>
-        <w:t xml:space="preserve">Etiam vitae iaculis lacus. Proin et massa ullamcorper turpis dignissim consequat at vitae neque. Aliquam et lacus odio. Proin accumsan dictum fermentum. Morbi tincidunt velit a lectus commodo consectetur. Pellentesque ac tristique enim, nec venenatis sem. Fusce feugiat nibh id ligula dignissim rutrum. Aliquam purus lacus, ultricies ut urna sit amet, sagittis commodo libero. Donec ac imperdiet nisi. In congue nibh ut eros mattis, non blandit arcu imperdiet. Nullam egestas tempor rutrum.</w:t>
-      </w:r>
-    </w:p>
-    <w:p>
-      <w:pPr/>
-      <w:r>
-        <w:rPr/>
-        <w:t xml:space="preserve">Quisque porttitor risus ac pulvinar facilisis. Mauris eu varius quam, nec aliquam massa. Sed bibendum augue eu elit maximus imperdiet. Donec ut lectus ut nisi molestie placerat. Praesent efficitur, ligula non finibus ornare, sapien quam imperdiet neque, non eleifend nisl arcu in diam. Nam vel porttitor libero. Aliquam tristique leo nunc, eget euismod nunc dapibus quis. Ut molestie, ante vel pellentesque accumsan, neque enim tincidunt ligula, sit amet tristique felis nunc ut lectus. In auctor sodales magna. Vivamus iaculis ante ac leo elementum dictum. Aenean sollicitudin leo nec rutrum ultrices. Etiam lobortis quis odio id sollicitudin.</w:t>
-      </w:r>
-    </w:p>
-    <w:p>
-      <w:pPr/>
-      <w:r>
-        <w:rPr/>
-        <w:t xml:space="preserve">Cras nec odio a lorem hendrerit aliquet ac non orci. Integer aliquet vestibulum augue vel auctor. Suspendisse eget accumsan justo. Pellentesque habitant morbi tristique senectus et netus et malesuada fames ac turpis egestas. Curabitur eget purus ut est interdum facilisis eu bibendum metus. Sed malesuada magna a condimentum dignissim. Sed dictum elit quis ante vehicula, quis auctor orci placerat. Cras blandit mi sit amet orci pulvinar, eget pharetra libero lobortis. Sed mauris enim, consequat nec facilisis eu, porttitor et ante. Vestibulum ante ipsum primis in faucibus orci luctus et ultrices posuere cubilia Curae; In efficitur tincidunt mollis.</w:t>
-      </w:r>
-    </w:p>
-    <w:p>
-      <w:pPr/>
-      <w:r>
-        <w:rPr/>
-        <w:t xml:space="preserve">Suspendisse tincidunt odio nec tellus sodales tempor. Duis non pharetra erat. Maecenas venenatis vitae metus mollis tempor. Nullam mattis in nisi quis rutrum. Mauris rhoncus sollicitudin fringilla. Sed porttitor risus eu commodo ultricies. Etiam et ante efficitur, feugiat ex eget, blandit sem. Curabitur eu augue ut nisl fringilla sollicitudin. Morbi enim sem, vehicula et sem eget, sodales tempus orci.</w:t>
-      </w:r>
-    </w:p>
-    <w:p>
-      <w:pPr/>
-      <w:r>
-        <w:rPr/>
-        <w:t xml:space="preserve">Vivamus dictum eros quis egestas rhoncus. Pellentesque interdum varius dapibus. Aliquam viverra vulputate tortor, commodo elementum nisl egestas consectetur. Aenean sed tempor nisl. In sed nibh diam. Donec feugiat, est nec porttitor suscipit, mauris libero laoreet urna, et commodo magna tellus id magna. Aliquam nisi dui, varius nec mattis sit amet, ultrices at nibh.</w:t>
-      </w:r>
-    </w:p>
-    <w:p>
-      <w:pPr/>
-      <w:r>
-        <w:rPr/>
-        <w:t xml:space="preserve">Cras sit amet odio convallis, rhoncus mi eu, pellentesque eros. In condimentum tortor eu felis eleifend, vitae consectetur libero viverra. Etiam tincidunt dolor tellus, vitae accumsan lorem facilisis sed. Vivamus hendrerit velit suscipit, dapibus lectus id, mattis quam. Nunc ac tortor consectetur est tempus tincidunt a non nisi. Morbi a ipsum elit. In hac habitasse platea dictumst.</w:t>
-      </w:r>
-    </w:p>
-    <w:p>
-      <w:pPr/>
-      <w:r>
-        <w:rPr/>
-        <w:t xml:space="preserve">Donec eu metus rutrum, fermentum justo ut, tincidunt dui. Sed lobortis tellus vulputate sem luctus convallis. Ut placerat massa in lectus feugiat dapibus. Donec lobortis ante quam. Ut augue tortor, vehicula in eros nec, vulputate consequat nulla. Nunc ut purus magna. Sed viverra nisi a orci luctus, ac scelerisque velit pellentesque. Nulla consectetur lacus quis nulla dictum, id varius quam aliquam. Ut tincidunt neque ligula, vel commodo est porttitor at. Donec et ipsum sed arcu porta porta et eget erat. Morbi nec blandit nunc.</w:t>
-      </w:r>
-    </w:p>
-    <w:p>
-      <w:pPr/>
-      <w:r>
-        <w:rPr/>
-        <w:t xml:space="preserve">Aenean vitae mauris velit. Nulla interdum, purus sed ultrices mollis, mauris massa convallis felis, vitae volutpat sapien enim in velit. Vestibulum interdum sed felis ut fermentum. Sed sit amet magna sollicitudin, ultricies nisl at, commodo mauris. Integer tortor enim, porttitor eu nunc sit amet, commodo lacinia magna. Proin tincidunt dapibus justo vitae pellentesque. Morbi purus orci, cursus non semper vitae, aliquet a diam. Sed pharetra dui leo, ac facilisis massa vestibulum laoreet. Fusce vel tellus sit amet diam pharetra commodo a eget ex. Nulla ullamcorper nisl sem, non feugiat sapien pharetra quis. In hac habitasse platea dictumst.</w:t>
-      </w:r>
-    </w:p>
-    <w:p>
-      <w:pPr/>
-      <w:r>
-        <w:rPr/>
-        <w:t xml:space="preserve">Morbi vehicula lorem ac lectus blandit suscipit. Phasellus pulvinar ex eget tortor porta consequat consectetur id magna. Fusce non ultricies magna. Lorem ipsum dolor sit amet, consectetur adipiscing elit. Fusce id placerat neque, eu feugiat turpis. Aliquam elementum eu libero eget molestie. Donec non sollicitudin turpis. Vivamus et felis eget lectus pretium euismod. Donec eleifend convallis odio finibus auctor. Ut id magna porttitor, tincidunt urna ac, pulvinar felis. Proin eget urna mollis, accumsan turpis vitae, interdum metus. Fusce lacinia pharetra porttitor. Donec semper eget odio sed consectetur. Fusce mattis sit amet dolor quis laoreet. Curabitur sit amet lorem eu magna pharetra suscipit non malesuada nisi.</w:t>
-      </w:r>
-    </w:p>
-    <w:p>
-      <w:pPr/>
-      <w:r>
-        <w:rPr/>
-        <w:t xml:space="preserve">Vivamus consectetur justo eu leo tristique, quis semper mauris fringilla. Vivamus eu sem ut enim ultricies rhoncus. Aenean suscipit semper blandit. Aliquam ut tincidunt libero, at ullamcorper metus. Donec congue posuere nunc, et fermentum purus commodo eget. Morbi nec neque tempus lacus aliquam suscipit sed sed eros. Vestibulum eu est tristique, pellentesque felis quis, ultrices leo. Nam imperdiet elementum eros, in tempus tellus tempor non. Vivamus tortor turpis, luctus in tortor vitae, viverra lobortis magna. Suspendisse et fermentum tellus. Maecenas a turpis at libero fermentum aliquam eget non lacus. Suspendisse potenti. Aenean commodo massa vitae mauris cursus fringilla. Nam aliquam nulla quis imperdiet vehicula. Praesent sed pulvinar quam. Mauris auctor dapibus facilisis.</w:t>
-      </w:r>
-    </w:p>
-    <w:p>
-      <w:pPr/>
-      <w:r>
-        <w:rPr/>
-        <w:t xml:space="preserve">Aliquam pulvinar nibh tellus, quis viverra lectus laoreet quis. Morbi lobortis posuere sodales. Duis interdum, leo at congue ultrices, nisl eros accumsan arcu, sed vulputate erat ex sit amet sem. Suspendisse eu ornare nisl, vitae molestie lorem. Cras in dapibus urna. Phasellus eget ultrices odio. Donec lacinia nisl in suscipit congue. Aliquam fringilla pretium dolor. Donec porta velit non maximus tempus. Proin feugiat, purus at tempor rhoncus, magna felis molestie mi, sit amet feugiat nibh nisl sed nulla. Donec egestas dui nisl, vel efficitur libero consectetur non. Integer porta, neque ut laoreet laoreet, lacus dui placerat odio, eu scelerisque mi diam quis orci. Aliquam euismod augue sit amet bibendum tincidunt.</w:t>
+        <w:t xml:space="preserve">ini dokumen uji coba coy!!!!</w:t>
       </w:r>
     </w:p>
     <w:sectPr>

</xml_diff>